<commit_message>
Latest Updates on OpenDSS-PM
git-svn-id: https://svn.code.sf.net/p/electricdss/code@1676 d8739450-1e93-4ef4-a0af-c327d92816ff
</commit_message>
<xml_diff>
--- a/trunk/Parallel_Version/Doc/OpenDSS_Parallel_Machine_V1.docx
+++ b/trunk/Parallel_Version/Doc/OpenDSS_Parallel_Machine_V1.docx
@@ -1012,27 +1012,14 @@
       <w:r>
         <w:t xml:space="preserve">Figure </w:t>
       </w:r>
-      <w:r>
-        <w:fldChar w:fldCharType="begin"/>
-      </w:r>
-      <w:r>
-        <w:instrText xml:space="preserve"> SEQ Figure \* ARABIC </w:instrText>
-      </w:r>
-      <w:r>
-        <w:fldChar w:fldCharType="separate"/>
-      </w:r>
-      <w:r>
-        <w:rPr>
-          <w:noProof/>
-        </w:rPr>
-        <w:t>1</w:t>
-      </w:r>
-      <w:r>
-        <w:rPr>
-          <w:noProof/>
-        </w:rPr>
-        <w:fldChar w:fldCharType="end"/>
-      </w:r>
+      <w:fldSimple w:instr=" SEQ Figure \* ARABIC ">
+        <w:r>
+          <w:rPr>
+            <w:noProof/>
+          </w:rPr>
+          <w:t>1</w:t>
+        </w:r>
+      </w:fldSimple>
       <w:bookmarkEnd w:id="0"/>
       <w:r>
         <w:t>. Operational scheme proposed for evolving OpenDSS into a parallel processing machine based on actors</w:t>
@@ -2740,8 +2727,6 @@
           <w:szCs w:val="16"/>
         </w:rPr>
       </w:pPr>
-      <w:bookmarkStart w:id="1" w:name="_GoBack"/>
-      <w:bookmarkEnd w:id="1"/>
       <w:proofErr w:type="gramStart"/>
       <w:r>
         <w:rPr>
@@ -4476,32 +4461,19 @@
         <w:pStyle w:val="Caption"/>
         <w:jc w:val="center"/>
       </w:pPr>
-      <w:bookmarkStart w:id="2" w:name="_Ref464550492"/>
+      <w:bookmarkStart w:id="1" w:name="_Ref464550492"/>
       <w:r>
         <w:t xml:space="preserve">Figure </w:t>
       </w:r>
-      <w:r>
-        <w:fldChar w:fldCharType="begin"/>
-      </w:r>
-      <w:r>
-        <w:instrText xml:space="preserve"> SEQ Figure \* ARABIC </w:instrText>
-      </w:r>
-      <w:r>
-        <w:fldChar w:fldCharType="separate"/>
-      </w:r>
-      <w:r>
-        <w:rPr>
-          <w:noProof/>
-        </w:rPr>
-        <w:t>2</w:t>
-      </w:r>
-      <w:r>
-        <w:rPr>
-          <w:noProof/>
-        </w:rPr>
-        <w:fldChar w:fldCharType="end"/>
-      </w:r>
-      <w:bookmarkEnd w:id="2"/>
+      <w:fldSimple w:instr=" SEQ Figure \* ARABIC ">
+        <w:r>
+          <w:rPr>
+            <w:noProof/>
+          </w:rPr>
+          <w:t>2</w:t>
+        </w:r>
+      </w:fldSimple>
+      <w:bookmarkEnd w:id="1"/>
       <w:r>
         <w:t>. Selecting the parts of the script that the user wants to be executed</w:t>
       </w:r>
@@ -4571,32 +4543,19 @@
         <w:pStyle w:val="Caption"/>
         <w:jc w:val="center"/>
       </w:pPr>
-      <w:bookmarkStart w:id="3" w:name="_Ref464550484"/>
+      <w:bookmarkStart w:id="2" w:name="_Ref464550484"/>
       <w:r>
         <w:t xml:space="preserve">Figure </w:t>
       </w:r>
-      <w:r>
-        <w:fldChar w:fldCharType="begin"/>
-      </w:r>
-      <w:r>
-        <w:instrText xml:space="preserve"> SEQ Figure \* ARABIC </w:instrText>
-      </w:r>
-      <w:r>
-        <w:fldChar w:fldCharType="separate"/>
-      </w:r>
-      <w:r>
-        <w:rPr>
-          <w:noProof/>
-        </w:rPr>
-        <w:t>3</w:t>
-      </w:r>
-      <w:r>
-        <w:rPr>
-          <w:noProof/>
-        </w:rPr>
-        <w:fldChar w:fldCharType="end"/>
-      </w:r>
-      <w:bookmarkEnd w:id="3"/>
+      <w:fldSimple w:instr=" SEQ Figure \* ARABIC ">
+        <w:r>
+          <w:rPr>
+            <w:noProof/>
+          </w:rPr>
+          <w:t>3</w:t>
+        </w:r>
+      </w:fldSimple>
+      <w:bookmarkEnd w:id="2"/>
       <w:r>
         <w:t>. Processor usage when performing parallel processing with OpenDSS-PM</w:t>
       </w:r>
@@ -4656,7 +4615,7 @@
       <w:r>
         <w:fldChar w:fldCharType="separate"/>
       </w:r>
-      <w:bookmarkStart w:id="4" w:name="_ENREF_1"/>
+      <w:bookmarkStart w:id="3" w:name="_ENREF_1"/>
       <w:r>
         <w:rPr>
           <w:rFonts w:ascii="Calibri" w:hAnsi="Calibri"/>
@@ -4695,7 +4654,7 @@
         </w:rPr>
         <w:t>Available: http://channel9.msdn.com/Shows/Going+Deep/Hewitt-Meijer-and-Szyperski-The-Actor-Model-everything-you-wanted-to-know-but-were-afraid-to-ask</w:t>
       </w:r>
-      <w:bookmarkEnd w:id="4"/>
+      <w:bookmarkEnd w:id="3"/>
     </w:p>
     <w:p>
       <w:pPr>
@@ -4707,7 +4666,7 @@
           <w:noProof/>
         </w:rPr>
       </w:pPr>
-      <w:bookmarkStart w:id="5" w:name="_ENREF_2"/>
+      <w:bookmarkStart w:id="4" w:name="_ENREF_2"/>
       <w:r>
         <w:rPr>
           <w:rFonts w:ascii="Calibri" w:hAnsi="Calibri"/>
@@ -4745,7 +4704,7 @@
         </w:rPr>
         <w:t>. Available: http://www.ni.com/white-paper/14115/en</w:t>
       </w:r>
-      <w:bookmarkEnd w:id="5"/>
+      <w:bookmarkEnd w:id="4"/>
     </w:p>
     <w:p>
       <w:pPr>
@@ -4757,7 +4716,7 @@
           <w:noProof/>
         </w:rPr>
       </w:pPr>
-      <w:bookmarkStart w:id="6" w:name="_ENREF_3"/>
+      <w:bookmarkStart w:id="5" w:name="_ENREF_3"/>
       <w:r>
         <w:rPr>
           <w:rFonts w:ascii="Calibri" w:hAnsi="Calibri"/>
@@ -4788,7 +4747,7 @@
         </w:rPr>
         <w:t>vol. 12, pp. 250-262, 2004.</w:t>
       </w:r>
-      <w:bookmarkEnd w:id="6"/>
+      <w:bookmarkEnd w:id="5"/>
     </w:p>
     <w:p>
       <w:pPr>
@@ -4800,7 +4759,7 @@
           <w:noProof/>
         </w:rPr>
       </w:pPr>
-      <w:bookmarkStart w:id="7" w:name="_ENREF_4"/>
+      <w:bookmarkStart w:id="6" w:name="_ENREF_4"/>
       <w:r>
         <w:rPr>
           <w:rFonts w:ascii="Calibri" w:hAnsi="Calibri"/>
@@ -4814,9 +4773,25 @@
           <w:noProof/>
         </w:rPr>
         <w:tab/>
-        <w:t>D. Montenegro, "Actor's based diakoptics for the simulation, monitoring and control of smart grids," Université Grenoble Alpes, 2015.</w:t>
+        <w:t>D. Montenegro, "</w:t>
+      </w:r>
+      <w:bookmarkStart w:id="7" w:name="_GoBack"/>
+      <w:r>
+        <w:rPr>
+          <w:rFonts w:ascii="Calibri" w:hAnsi="Calibri"/>
+          <w:noProof/>
+        </w:rPr>
+        <w:t>Actor's based diakoptics for the simulation, monitoring and control of smart grids,</w:t>
       </w:r>
       <w:bookmarkEnd w:id="7"/>
+      <w:r>
+        <w:rPr>
+          <w:rFonts w:ascii="Calibri" w:hAnsi="Calibri"/>
+          <w:noProof/>
+        </w:rPr>
+        <w:t>" Université Grenoble Alpes, 2015.</w:t>
+      </w:r>
+      <w:bookmarkEnd w:id="6"/>
     </w:p>
     <w:p>
       <w:pPr>
@@ -6222,7 +6197,7 @@
 </file>
 
 <file path=customXml/itemProps1.xml><?xml version="1.0" encoding="utf-8"?>
-<ds:datastoreItem xmlns:ds="http://schemas.openxmlformats.org/officeDocument/2006/customXml" ds:itemID="{5E0766CA-0367-4F47-B266-D734BE75A234}">
+<ds:datastoreItem xmlns:ds="http://schemas.openxmlformats.org/officeDocument/2006/customXml" ds:itemID="{5A1E80D8-3B50-455C-BFEC-31FFB0A6B45D}">
   <ds:schemaRefs>
     <ds:schemaRef ds:uri="http://schemas.openxmlformats.org/officeDocument/2006/bibliography"/>
   </ds:schemaRefs>

</xml_diff>